<commit_message>
Print field survey fees
</commit_message>
<xml_diff>
--- a/templates/Field Survey.docx
+++ b/templates/Field Survey.docx
@@ -518,14 +518,34 @@
         <w:kinsoku w:val="0"/>
         <w:overflowPunct w:val="0"/>
         <w:ind w:firstLine="0"/>
-      </w:pPr>
-    </w:p>
-    <w:p>
-      <w:pPr>
-        <w:pStyle w:val="BodyText"/>
-        <w:kinsoku w:val="0"/>
-        <w:overflowPunct w:val="0"/>
-        <w:ind w:firstLine="0"/>
+        <w:rPr>
+          <w:color w:val="CFBBB2"/>
+          <w:spacing w:val="32"/>
+        </w:rPr>
+      </w:pPr>
+    </w:p>
+    <w:p>
+      <w:pPr>
+        <w:pStyle w:val="BodyText"/>
+        <w:kinsoku w:val="0"/>
+        <w:overflowPunct w:val="0"/>
+        <w:ind w:firstLine="0"/>
+        <w:rPr>
+          <w:color w:val="CFBBB2"/>
+          <w:spacing w:val="32"/>
+        </w:rPr>
+      </w:pPr>
+    </w:p>
+    <w:p>
+      <w:pPr>
+        <w:pStyle w:val="BodyText"/>
+        <w:kinsoku w:val="0"/>
+        <w:overflowPunct w:val="0"/>
+        <w:ind w:firstLine="0"/>
+        <w:rPr>
+          <w:color w:val="CFBBB2"/>
+          <w:spacing w:val="32"/>
+        </w:rPr>
       </w:pPr>
     </w:p>
     <w:p>
@@ -543,7 +563,7 @@
     <w:p/>
     <w:p>
       <w:r>
-        <w:t>Reference #_reference_num_, MP(s)_mps_</w:t>
+        <w:t>Reference #_reference_num_, MP(s) _mps_</w:t>
       </w:r>
     </w:p>
     <w:p/>
@@ -555,27 +575,35 @@
     <w:p/>
     <w:p>
       <w:r>
-        <w:t>_date_paid_</w:t>
-      </w:r>
-      <w:r>
-        <w:t xml:space="preserve"> </w:t>
-      </w:r>
-      <w:r>
-        <w:t>- Date Subcontractor Invoiced for completed work.</w:t>
+        <w:t>_date</w:t>
+      </w:r>
+      <w:r>
+        <w:t>s</w:t>
+      </w:r>
+      <w:bookmarkStart w:id="0" w:name="_GoBack"/>
+      <w:bookmarkEnd w:id="0"/>
+      <w:r>
+        <w:t>_paid_ - Date Subcontractor invoiced for completed work.</w:t>
       </w:r>
     </w:p>
     <w:p/>
     <w:p/>
-    <w:p>
-      <w:r>
-        <w:t>Archaeological or</w:t>
-      </w:r>
-      <w:r>
-        <w:t xml:space="preserve"> Architectural/Historical Field Survey:  </w:t>
-      </w:r>
-    </w:p>
     <w:p/>
-    <w:p/>
+    <w:p>
+      <w:r>
+        <w:t xml:space="preserve">Archaeological and Architectural/Historical Field Survey </w:t>
+      </w:r>
+    </w:p>
+    <w:p>
+      <w:pPr>
+        <w:tabs>
+          <w:tab w:val="left" w:pos="7668"/>
+        </w:tabs>
+      </w:pPr>
+      <w:r>
+        <w:tab/>
+      </w:r>
+    </w:p>
     <w:p/>
     <w:p>
       <w:pPr>
@@ -589,19 +617,12 @@
       </w:r>
       <w:r>
         <w:tab/>
-      </w:r>
-      <w:r>
         <w:t>$</w:t>
       </w:r>
       <w:r>
         <w:tab/>
-        <w:t>_sub_</w:t>
-      </w:r>
-      <w:r>
-        <w:t>fee_</w:t>
-      </w:r>
-      <w:bookmarkStart w:id="0" w:name="_GoBack"/>
-      <w:bookmarkEnd w:id="0"/>
+        <w:t>_fee_</w:t>
+      </w:r>
     </w:p>
     <w:p/>
     <w:p>
@@ -612,25 +633,23 @@
         </w:tabs>
       </w:pPr>
       <w:r>
-        <w:t>Proj</w:t>
-      </w:r>
-      <w:r>
-        <w:t xml:space="preserve">ect Coordination </w:t>
+        <w:t>Project Coordination &amp; Mapping Fee</w:t>
       </w:r>
       <w:r>
         <w:tab/>
       </w:r>
       <w:r>
+        <w:rPr>
+          <w:u w:val="single"/>
+        </w:rPr>
         <w:t>$</w:t>
       </w:r>
       <w:r>
+        <w:rPr>
+          <w:u w:val="single"/>
+        </w:rPr>
         <w:tab/>
-      </w:r>
-      <w:r>
-        <w:t>8</w:t>
-      </w:r>
-      <w:r>
-        <w:t>00.00</w:t>
+        <w:t>800.00</w:t>
       </w:r>
     </w:p>
     <w:p/>
@@ -646,8 +665,6 @@
       </w:r>
       <w:r>
         <w:tab/>
-      </w:r>
-      <w:r>
         <w:t>$</w:t>
       </w:r>
       <w:r>

</xml_diff>

<commit_message>
Include TX templates; log field survey fees
</commit_message>
<xml_diff>
--- a/templates/Field Survey.docx
+++ b/templates/Field Survey.docx
@@ -1,6 +1,6 @@
 
 <file path=word/document.xml><?xml version="1.0" encoding="utf-8"?>
-<w:document xmlns:wpc="http://schemas.microsoft.com/office/word/2010/wordprocessingCanvas" xmlns:mc="http://schemas.openxmlformats.org/markup-compatibility/2006" xmlns:o="urn:schemas-microsoft-com:office:office" xmlns:r="http://schemas.openxmlformats.org/officeDocument/2006/relationships" xmlns:m="http://schemas.openxmlformats.org/officeDocument/2006/math" xmlns:v="urn:schemas-microsoft-com:vml" xmlns:wp14="http://schemas.microsoft.com/office/word/2010/wordprocessingDrawing" xmlns:wp="http://schemas.openxmlformats.org/drawingml/2006/wordprocessingDrawing" xmlns:w10="urn:schemas-microsoft-com:office:word" xmlns:w="http://schemas.openxmlformats.org/wordprocessingml/2006/main" xmlns:w14="http://schemas.microsoft.com/office/word/2010/wordml" xmlns:w15="http://schemas.microsoft.com/office/word/2012/wordml" xmlns:wpg="http://schemas.microsoft.com/office/word/2010/wordprocessingGroup" xmlns:wpi="http://schemas.microsoft.com/office/word/2010/wordprocessingInk" xmlns:wne="http://schemas.microsoft.com/office/word/2006/wordml" xmlns:wps="http://schemas.microsoft.com/office/word/2010/wordprocessingShape" mc:Ignorable="w14 w15 wp14">
+<w:document xmlns:wpc="http://schemas.microsoft.com/office/word/2010/wordprocessingCanvas" xmlns:cx="http://schemas.microsoft.com/office/drawing/2014/chartex" xmlns:cx1="http://schemas.microsoft.com/office/drawing/2015/9/8/chartex" xmlns:mc="http://schemas.openxmlformats.org/markup-compatibility/2006" xmlns:o="urn:schemas-microsoft-com:office:office" xmlns:r="http://schemas.openxmlformats.org/officeDocument/2006/relationships" xmlns:m="http://schemas.openxmlformats.org/officeDocument/2006/math" xmlns:v="urn:schemas-microsoft-com:vml" xmlns:wp14="http://schemas.microsoft.com/office/word/2010/wordprocessingDrawing" xmlns:wp="http://schemas.openxmlformats.org/drawingml/2006/wordprocessingDrawing" xmlns:w10="urn:schemas-microsoft-com:office:word" xmlns:w="http://schemas.openxmlformats.org/wordprocessingml/2006/main" xmlns:w14="http://schemas.microsoft.com/office/word/2010/wordml" xmlns:w15="http://schemas.microsoft.com/office/word/2012/wordml" xmlns:w16se="http://schemas.microsoft.com/office/word/2015/wordml/symex" xmlns:wpg="http://schemas.microsoft.com/office/word/2010/wordprocessingGroup" xmlns:wpi="http://schemas.microsoft.com/office/word/2010/wordprocessingInk" xmlns:wne="http://schemas.microsoft.com/office/word/2006/wordml" xmlns:wps="http://schemas.microsoft.com/office/word/2010/wordprocessingShape" mc:Ignorable="w14 w15 w16se wp14">
   <w:body>
     <w:p>
       <w:pPr>
@@ -288,6 +288,7 @@
         </w:rPr>
         <w:t xml:space="preserve"> </w:t>
       </w:r>
+      <w:proofErr w:type="gramStart"/>
       <w:r>
         <w:rPr>
           <w:color w:val="111D88"/>
@@ -314,6 +315,7 @@
         </w:rPr>
         <w:t>•</w:t>
       </w:r>
+      <w:proofErr w:type="gramEnd"/>
       <w:r>
         <w:rPr>
           <w:color w:val="CFBBB2"/>
@@ -550,40 +552,83 @@
     </w:p>
     <w:p>
       <w:r>
-        <w:t>Supporting Documentation for Invoice #_invoice_num_</w:t>
+        <w:t>Supporting Documentation for Invoice #_</w:t>
+      </w:r>
+      <w:proofErr w:type="spellStart"/>
+      <w:r>
+        <w:t>invoice_num</w:t>
+      </w:r>
+      <w:proofErr w:type="spellEnd"/>
+      <w:r>
+        <w:t>_</w:t>
       </w:r>
     </w:p>
     <w:p/>
     <w:p/>
     <w:p>
       <w:r>
-        <w:t>UP –_subdivision_ Subdivision</w:t>
-      </w:r>
+        <w:t xml:space="preserve">UP –_subdivision_ </w:t>
+      </w:r>
+      <w:proofErr w:type="spellStart"/>
+      <w:r>
+        <w:t>Subdivision</w:t>
+      </w:r>
+      <w:proofErr w:type="spellEnd"/>
     </w:p>
     <w:p/>
     <w:p>
       <w:r>
-        <w:t>Reference #_reference_num_, MP(s) _mps_</w:t>
+        <w:t>Reference #_</w:t>
+      </w:r>
+      <w:proofErr w:type="spellStart"/>
+      <w:r>
+        <w:t>reference_num</w:t>
+      </w:r>
+      <w:proofErr w:type="spellEnd"/>
+      <w:r>
+        <w:t>_, MP(s) _</w:t>
+      </w:r>
+      <w:proofErr w:type="spellStart"/>
+      <w:r>
+        <w:t>mps</w:t>
+      </w:r>
+      <w:proofErr w:type="spellEnd"/>
+      <w:r>
+        <w:t>_</w:t>
       </w:r>
     </w:p>
     <w:p/>
     <w:p>
       <w:r>
-        <w:t>Location:  _location_ _county_ County, _state_</w:t>
+        <w:t xml:space="preserve">Location:  _location_ _county_ </w:t>
+      </w:r>
+      <w:proofErr w:type="spellStart"/>
+      <w:r>
+        <w:t>County</w:t>
+      </w:r>
+      <w:proofErr w:type="spellEnd"/>
+      <w:r>
+        <w:t>, _state_</w:t>
       </w:r>
     </w:p>
     <w:p/>
     <w:p>
       <w:r>
-        <w:t>_date</w:t>
+        <w:t>_</w:t>
+      </w:r>
+      <w:proofErr w:type="spellStart"/>
+      <w:r>
+        <w:t>date</w:t>
       </w:r>
       <w:r>
         <w:t>s</w:t>
       </w:r>
-      <w:bookmarkStart w:id="0" w:name="_GoBack"/>
-      <w:bookmarkEnd w:id="0"/>
-      <w:r>
-        <w:t>_paid_ - Date Subcontractor invoiced for completed work.</w:t>
+      <w:r>
+        <w:t>_paid</w:t>
+      </w:r>
+      <w:proofErr w:type="spellEnd"/>
+      <w:r>
+        <w:t>_ - Date Subcontractor invoiced for completed work.</w:t>
       </w:r>
     </w:p>
     <w:p/>
@@ -649,8 +694,29 @@
           <w:u w:val="single"/>
         </w:rPr>
         <w:tab/>
-        <w:t>800.00</w:t>
-      </w:r>
+      </w:r>
+      <w:r>
+        <w:rPr>
+          <w:u w:val="single"/>
+        </w:rPr>
+        <w:t>_</w:t>
+      </w:r>
+      <w:proofErr w:type="spellStart"/>
+      <w:r>
+        <w:rPr>
+          <w:u w:val="single"/>
+        </w:rPr>
+        <w:t>admin_fee</w:t>
+      </w:r>
+      <w:proofErr w:type="spellEnd"/>
+      <w:r>
+        <w:rPr>
+          <w:u w:val="single"/>
+        </w:rPr>
+        <w:t>_</w:t>
+      </w:r>
+      <w:bookmarkStart w:id="0" w:name="_GoBack"/>
+      <w:bookmarkEnd w:id="0"/>
     </w:p>
     <w:p/>
     <w:p>
@@ -821,7 +887,7 @@
 </file>
 
 <file path=word/styles.xml><?xml version="1.0" encoding="utf-8"?>
-<w:styles xmlns:mc="http://schemas.openxmlformats.org/markup-compatibility/2006" xmlns:r="http://schemas.openxmlformats.org/officeDocument/2006/relationships" xmlns:w="http://schemas.openxmlformats.org/wordprocessingml/2006/main" xmlns:w14="http://schemas.microsoft.com/office/word/2010/wordml" xmlns:w15="http://schemas.microsoft.com/office/word/2012/wordml" mc:Ignorable="w14 w15">
+<w:styles xmlns:mc="http://schemas.openxmlformats.org/markup-compatibility/2006" xmlns:r="http://schemas.openxmlformats.org/officeDocument/2006/relationships" xmlns:w="http://schemas.openxmlformats.org/wordprocessingml/2006/main" xmlns:w14="http://schemas.microsoft.com/office/word/2010/wordml" xmlns:w15="http://schemas.microsoft.com/office/word/2012/wordml" xmlns:w16se="http://schemas.microsoft.com/office/word/2015/wordml/symex" mc:Ignorable="w14 w15 w16se">
   <w:docDefaults>
     <w:rPrDefault>
       <w:rPr>

</xml_diff>